<commit_message>
Added references and changed file name 	modified:   Module 2 - Week 1/Module Two - Virtualization Howto.docx 	new file:   Module 2 - Week 1/~$dule Two - Virtualization Howto.docx 	renamed:    Module 2 - Week 1/Module Two - Virtualization Howto.docx -> Module 2 - Week 1/~WRL0003.tmp
</commit_message>
<xml_diff>
--- a/Module 2 - Week 1/Module Two - Virtualization Howto.docx
+++ b/Module 2 - Week 1/Module Two - Virtualization Howto.docx
@@ -631,31 +631,7 @@
           <w:sz w:val="20"/>
           <w:szCs w:val="20"/>
         </w:rPr>
-        <w:t xml:space="preserve">Oracle VM </w:t>
-      </w:r>
-      <w:proofErr w:type="spellStart"/>
-      <w:r>
-        <w:rPr>
-          <w:rFonts w:ascii="Arial" w:hAnsi="Arial" w:cs="Arial"/>
-          <w:b/>
-          <w:i/>
-          <w:color w:val="333333"/>
-          <w:sz w:val="20"/>
-          <w:szCs w:val="20"/>
-        </w:rPr>
-        <w:t>VirtualBox</w:t>
-      </w:r>
-      <w:proofErr w:type="spellEnd"/>
-      <w:r>
-        <w:rPr>
-          <w:rFonts w:ascii="Arial" w:hAnsi="Arial" w:cs="Arial"/>
-          <w:b/>
-          <w:i/>
-          <w:color w:val="333333"/>
-          <w:sz w:val="20"/>
-          <w:szCs w:val="20"/>
-        </w:rPr>
-        <w:t xml:space="preserve"> Manager</w:t>
+        <w:t>Oracle VM VirtualBox Manager</w:t>
       </w:r>
     </w:p>
     <w:p>
@@ -1139,16 +1115,7 @@
           <w:sz w:val="20"/>
           <w:szCs w:val="20"/>
         </w:rPr>
-        <w:t xml:space="preserve">- </w:t>
-      </w:r>
-      <w:r>
-        <w:rPr>
-          <w:rFonts w:ascii="Arial" w:hAnsi="Arial" w:cs="Arial"/>
-          <w:color w:val="333333"/>
-          <w:sz w:val="20"/>
-          <w:szCs w:val="20"/>
-        </w:rPr>
-        <w:t xml:space="preserve"> </w:t>
+        <w:t xml:space="preserve">-  </w:t>
       </w:r>
       <w:r>
         <w:rPr>
@@ -1205,25 +1172,7 @@
           <w:sz w:val="20"/>
           <w:szCs w:val="20"/>
         </w:rPr>
-        <w:t xml:space="preserve">Hard disk </w:t>
-      </w:r>
-      <w:r>
-        <w:rPr>
-          <w:rFonts w:ascii="Arial" w:hAnsi="Arial" w:cs="Arial"/>
-          <w:color w:val="333333"/>
-          <w:sz w:val="20"/>
-          <w:szCs w:val="20"/>
-        </w:rPr>
-        <w:t xml:space="preserve">file </w:t>
-      </w:r>
-      <w:r>
-        <w:rPr>
-          <w:rFonts w:ascii="Arial" w:hAnsi="Arial" w:cs="Arial"/>
-          <w:color w:val="333333"/>
-          <w:sz w:val="20"/>
-          <w:szCs w:val="20"/>
-        </w:rPr>
-        <w:t xml:space="preserve">type </w:t>
+        <w:t xml:space="preserve">Hard disk file type </w:t>
       </w:r>
       <w:r>
         <w:rPr>
@@ -1242,49 +1191,7 @@
           <w:sz w:val="20"/>
           <w:szCs w:val="20"/>
         </w:rPr>
-        <w:t>“</w:t>
-      </w:r>
-      <w:r>
-        <w:rPr>
-          <w:rFonts w:ascii="Arial" w:hAnsi="Arial" w:cs="Arial"/>
-          <w:b/>
-          <w:color w:val="333333"/>
-          <w:sz w:val="20"/>
-          <w:szCs w:val="20"/>
-        </w:rPr>
-        <w:t>VDI (</w:t>
-      </w:r>
-      <w:proofErr w:type="spellStart"/>
-      <w:r>
-        <w:rPr>
-          <w:rFonts w:ascii="Arial" w:hAnsi="Arial" w:cs="Arial"/>
-          <w:b/>
-          <w:color w:val="333333"/>
-          <w:sz w:val="20"/>
-          <w:szCs w:val="20"/>
-        </w:rPr>
-        <w:t>VirtualBox</w:t>
-      </w:r>
-      <w:proofErr w:type="spellEnd"/>
-      <w:r>
-        <w:rPr>
-          <w:rFonts w:ascii="Arial" w:hAnsi="Arial" w:cs="Arial"/>
-          <w:b/>
-          <w:color w:val="333333"/>
-          <w:sz w:val="20"/>
-          <w:szCs w:val="20"/>
-        </w:rPr>
-        <w:t xml:space="preserve"> Disk Image)</w:t>
-      </w:r>
-      <w:r>
-        <w:rPr>
-          <w:rFonts w:ascii="Arial" w:hAnsi="Arial" w:cs="Arial"/>
-          <w:b/>
-          <w:color w:val="333333"/>
-          <w:sz w:val="20"/>
-          <w:szCs w:val="20"/>
-        </w:rPr>
-        <w:t>”</w:t>
+        <w:t>“VDI (VirtualBox Disk Image)”</w:t>
       </w:r>
       <w:r>
         <w:rPr>
@@ -2096,21 +2003,8 @@
           <w:sz w:val="20"/>
           <w:szCs w:val="20"/>
         </w:rPr>
-        <w:t>.</w:t>
-      </w:r>
-      <w:proofErr w:type="spellStart"/>
-      <w:r>
-        <w:rPr>
-          <w:rFonts w:ascii="Arial" w:hAnsi="Arial" w:cs="Arial"/>
-          <w:b/>
-          <w:i/>
-          <w:color w:val="333333"/>
-          <w:sz w:val="20"/>
-          <w:szCs w:val="20"/>
-        </w:rPr>
-        <w:t>iso</w:t>
-      </w:r>
-      <w:proofErr w:type="spellEnd"/>
+        <w:t>.iso</w:t>
+      </w:r>
       <w:r>
         <w:rPr>
           <w:rFonts w:ascii="Arial" w:hAnsi="Arial" w:cs="Arial"/>
@@ -2978,14 +2872,14 @@
         </w:rPr>
       </w:pPr>
       <w:bookmarkStart w:id="3" w:name="overview"/>
-      <w:bookmarkStart w:id="4" w:name="Extension"/>
-      <w:bookmarkStart w:id="5" w:name="summarize"/>
+      <w:bookmarkStart w:id="4" w:name="summarize"/>
+      <w:bookmarkStart w:id="5" w:name="Extension"/>
       <w:bookmarkStart w:id="6" w:name="Tips"/>
       <w:bookmarkEnd w:id="0"/>
       <w:bookmarkEnd w:id="1"/>
       <w:bookmarkEnd w:id="2"/>
       <w:bookmarkEnd w:id="3"/>
-      <w:bookmarkEnd w:id="5"/>
+      <w:bookmarkEnd w:id="4"/>
       <w:r>
         <w:rPr>
           <w:rFonts w:ascii="Trebuchet MS" w:eastAsia="Times New Roman" w:hAnsi="Trebuchet MS" w:cs="Times New Roman"/>
@@ -3079,17 +2973,7 @@
           <w:szCs w:val="19"/>
           <w:lang w:eastAsia="en-IN"/>
         </w:rPr>
-        <w:t xml:space="preserve"> on the right panel </w:t>
-      </w:r>
-      <w:r>
-        <w:rPr>
-          <w:rFonts w:ascii="Verdana" w:eastAsia="Times New Roman" w:hAnsi="Verdana" w:cs="Times New Roman"/>
-          <w:color w:val="000000"/>
-          <w:sz w:val="19"/>
-          <w:szCs w:val="19"/>
-          <w:lang w:eastAsia="en-IN"/>
-        </w:rPr>
-        <w:t>and then select the disk image file to continue with</w:t>
+        <w:t xml:space="preserve"> on the right panel and then select the disk image file to continue with</w:t>
       </w:r>
       <w:r>
         <w:rPr>
@@ -3183,9 +3067,9 @@
           <w:lang w:eastAsia="en-IN"/>
         </w:rPr>
       </w:pPr>
-      <w:bookmarkStart w:id="7" w:name="References"/>
-      <w:bookmarkStart w:id="8" w:name="contribute"/>
-      <w:bookmarkEnd w:id="8"/>
+      <w:bookmarkStart w:id="7" w:name="contribute"/>
+      <w:bookmarkStart w:id="8" w:name="References"/>
+      <w:bookmarkEnd w:id="7"/>
       <w:r>
         <w:rPr>
           <w:rFonts w:ascii="Trebuchet MS" w:eastAsia="Times New Roman" w:hAnsi="Trebuchet MS" w:cs="Times New Roman"/>
@@ -3306,9 +3190,9 @@
       </w:pPr>
       <w:bookmarkStart w:id="9" w:name="feedback"/>
       <w:bookmarkStart w:id="10" w:name="faqs"/>
-      <w:bookmarkEnd w:id="4"/>
+      <w:bookmarkEnd w:id="5"/>
       <w:bookmarkEnd w:id="6"/>
-      <w:bookmarkEnd w:id="7"/>
+      <w:bookmarkEnd w:id="8"/>
       <w:bookmarkEnd w:id="9"/>
       <w:bookmarkEnd w:id="10"/>
       <w:r>
@@ -3325,6 +3209,46 @@
       </w:r>
     </w:p>
     <w:p>
+      <w:r>
+        <w:t xml:space="preserve">Read about Virtualization </w:t>
+      </w:r>
+      <w:r>
+        <w:t xml:space="preserve">and its need and scope @ </w:t>
+      </w:r>
+      <w:hyperlink r:id="rId9" w:history="1">
+        <w:r>
+          <w:rPr>
+            <w:rStyle w:val="Hyperlink"/>
+          </w:rPr>
+          <w:t>https://www.virtualbox.org/manual/ch01.html</w:t>
+        </w:r>
+      </w:hyperlink>
+    </w:p>
+    <w:p>
+      <w:r>
+        <w:t xml:space="preserve">Virtual Box downloadable resources: </w:t>
+      </w:r>
+      <w:hyperlink r:id="rId10" w:history="1">
+        <w:r>
+          <w:rPr>
+            <w:rStyle w:val="Hyperlink"/>
+          </w:rPr>
+          <w:t>https://www.virtualbox.org/wiki/Downloads</w:t>
+        </w:r>
+      </w:hyperlink>
+    </w:p>
+    <w:p>
+      <w:r>
+        <w:t xml:space="preserve">One more guide: </w:t>
+      </w:r>
+      <w:hyperlink r:id="rId11" w:history="1">
+        <w:r>
+          <w:rPr>
+            <w:rStyle w:val="Hyperlink"/>
+          </w:rPr>
+          <w:t>http://www.psychocats.net/ubuntu/virtualbox</w:t>
+        </w:r>
+      </w:hyperlink>
       <w:bookmarkStart w:id="11" w:name="_GoBack"/>
       <w:bookmarkEnd w:id="11"/>
     </w:p>
@@ -4312,6 +4236,25 @@
       <w:contextualSpacing/>
     </w:pPr>
   </w:style>
+  <w:style w:type="paragraph" w:styleId="Caption">
+    <w:name w:val="caption"/>
+    <w:basedOn w:val="Normal"/>
+    <w:next w:val="Normal"/>
+    <w:uiPriority w:val="35"/>
+    <w:unhideWhenUsed/>
+    <w:qFormat/>
+    <w:rsid w:val="000A0B89"/>
+    <w:pPr>
+      <w:spacing w:line="240" w:lineRule="auto"/>
+    </w:pPr>
+    <w:rPr>
+      <w:b/>
+      <w:bCs/>
+      <w:color w:val="4F81BD" w:themeColor="accent1"/>
+      <w:sz w:val="18"/>
+      <w:szCs w:val="18"/>
+    </w:rPr>
+  </w:style>
 </w:styles>
 </file>
 
@@ -4656,6 +4599,25 @@
       <w:contextualSpacing/>
     </w:pPr>
   </w:style>
+  <w:style w:type="paragraph" w:styleId="Caption">
+    <w:name w:val="caption"/>
+    <w:basedOn w:val="Normal"/>
+    <w:next w:val="Normal"/>
+    <w:uiPriority w:val="35"/>
+    <w:unhideWhenUsed/>
+    <w:qFormat/>
+    <w:rsid w:val="000A0B89"/>
+    <w:pPr>
+      <w:spacing w:line="240" w:lineRule="auto"/>
+    </w:pPr>
+    <w:rPr>
+      <w:b/>
+      <w:bCs/>
+      <w:color w:val="4F81BD" w:themeColor="accent1"/>
+      <w:sz w:val="18"/>
+      <w:szCs w:val="18"/>
+    </w:rPr>
+  </w:style>
 </w:styles>
 </file>
 

</xml_diff>